<commit_message>
change protocol to some comments
</commit_message>
<xml_diff>
--- a/Protokolle/Protokoll der Jahreshauptversammlung des Brauvereins Schwabach e.V am 23.03.2024.docx
+++ b/Protokolle/Protokoll der Jahreshauptversammlung des Brauvereins Schwabach e.V am 23.03.2024.docx
@@ -122,6 +122,12 @@
         </w:rPr>
       </w:pPr>
       <w:r>
+        <w:rPr/>
+      </w:r>
+    </w:p>
+    <w:p>
+      <w:pPr>
+        <w:pStyle w:val="Normal"/>
         <w:rPr>
           <w:b/>
           <w:bCs/>
@@ -129,21 +135,23 @@
           <w:szCs w:val="72"/>
           <w:u w:val="single"/>
         </w:rPr>
-        <w:t xml:space="preserve">Brauvereins Schwabach e.V. </w:t>
-      </w:r>
-    </w:p>
-    <w:p>
-      <w:pPr>
-        <w:pStyle w:val="Normal"/>
-        <w:rPr>
+      </w:pPr>
+      <w:r>
+        <w:rPr>
+          <w:rStyle w:val="Absatz-Standardschriftart"/>
+          <w:rFonts w:ascii="Arial" w:hAnsi="Arial"/>
           <w:b/>
           <w:bCs/>
           <w:sz w:val="72"/>
           <w:szCs w:val="72"/>
           <w:u w:val="single"/>
         </w:rPr>
-      </w:pPr>
-      <w:r>
+        <w:t>Vereins zur Förderung und Erhaltung der Schwabacher Braukultur e.V.</w:t>
+      </w:r>
+    </w:p>
+    <w:p>
+      <w:pPr>
+        <w:pStyle w:val="Normal"/>
         <w:rPr>
           <w:b/>
           <w:bCs/>
@@ -151,11 +159,8 @@
           <w:szCs w:val="72"/>
           <w:u w:val="single"/>
         </w:rPr>
-      </w:r>
-    </w:p>
-    <w:p>
-      <w:pPr>
-        <w:pStyle w:val="Normal"/>
+      </w:pPr>
+      <w:r>
         <w:rPr>
           <w:b/>
           <w:bCs/>
@@ -163,8 +168,11 @@
           <w:szCs w:val="72"/>
           <w:u w:val="single"/>
         </w:rPr>
-      </w:pPr>
-      <w:r>
+      </w:r>
+    </w:p>
+    <w:p>
+      <w:pPr>
+        <w:pStyle w:val="Normal"/>
         <w:rPr>
           <w:b/>
           <w:bCs/>
@@ -172,12 +180,8 @@
           <w:szCs w:val="72"/>
           <w:u w:val="single"/>
         </w:rPr>
-        <w:t>am 23.03.2024 um 18:00 Uhr</w:t>
-      </w:r>
-    </w:p>
-    <w:p>
-      <w:pPr>
-        <w:pStyle w:val="Normal"/>
+      </w:pPr>
+      <w:r>
         <w:rPr>
           <w:b/>
           <w:bCs/>
@@ -185,8 +189,12 @@
           <w:szCs w:val="72"/>
           <w:u w:val="single"/>
         </w:rPr>
-      </w:pPr>
-      <w:r>
+        <w:t>am 23.03.2024 um 18:00 Uhr</w:t>
+      </w:r>
+    </w:p>
+    <w:p>
+      <w:pPr>
+        <w:pStyle w:val="Normal"/>
         <w:rPr>
           <w:b/>
           <w:bCs/>
@@ -194,6 +202,15 @@
           <w:szCs w:val="72"/>
           <w:u w:val="single"/>
         </w:rPr>
+      </w:pPr>
+      <w:r>
+        <w:rPr>
+          <w:b/>
+          <w:bCs/>
+          <w:sz w:val="72"/>
+          <w:szCs w:val="72"/>
+          <w:u w:val="single"/>
+        </w:rPr>
       </w:r>
       <w:r>
         <w:br w:type="page"/>
@@ -336,40 +353,30 @@
       </w:r>
       <w:r>
         <w:rPr/>
-        <w:t xml:space="preserve"> Katja Ammon, Thomas Hoffmann, André Betz, Gudula Vonau, Oliver Holzapfel, Sascha Renkamp, Ralf Neuhaus, Uwe Johr</w:t>
-      </w:r>
-      <w:r>
-        <w:rPr/>
-        <w:t>end</w:t>
-      </w:r>
-      <w:r>
-        <w:rPr/>
-        <w:t>, Sebastian Braun, Fiona Seeberger, Frank Seeberger, Dietmar Dries, Christian Keller, Sarah E</w:t>
-      </w:r>
-      <w:r>
-        <w:rPr/>
-        <w:t>l</w:t>
-      </w:r>
-      <w:r>
-        <w:rPr/>
-        <w:t xml:space="preserve">gar, Michael Arnold, </w:t>
-      </w:r>
-      <w:r>
-        <w:rPr/>
-        <w:t xml:space="preserve">Axel Meder, </w:t>
-      </w:r>
-      <w:r>
-        <w:rPr/>
-        <w:t>Wolfram Kriegelstein</w:t>
-      </w:r>
-    </w:p>
-    <w:p>
-      <w:pPr>
-        <w:pStyle w:val="Normal"/>
-        <w:rPr/>
-      </w:pPr>
-      <w:r>
-        <w:rPr/>
+        <w:t xml:space="preserve"> Katja Ammon, Thomas Hoffmann, André Betz, Gudula Vonau, Oliver Holzapfel, Sascha Renkamp, Ralf Neuhaus, Uwe Johrend, Sebastian Braun, Fiona Seeberger, Frank Seeberger, Dietmar Dries, Christian Keller, Sarah Elgar, Michael Arnold, Axel Meder, Wolfram Kriegelstein </w:t>
+      </w:r>
+      <w:r>
+        <w:rPr/>
+        <w:t>(ab 19Uhr)</w:t>
+      </w:r>
+    </w:p>
+    <w:p>
+      <w:pPr>
+        <w:pStyle w:val="Normal"/>
+        <w:rPr/>
+      </w:pPr>
+      <w:r>
+        <w:rPr/>
+      </w:r>
+    </w:p>
+    <w:p>
+      <w:pPr>
+        <w:pStyle w:val="Normal"/>
+        <w:rPr/>
+      </w:pPr>
+      <w:r>
+        <w:rPr/>
+        <w:t>Der 1. Vorsitzende André Betz begrüßte die Anwesenden.</w:t>
       </w:r>
       <w:r>
         <w:br w:type="page"/>
@@ -434,7 +441,7 @@
         <w:pStyle w:val="ListParagraph"/>
         <w:numPr>
           <w:ilvl w:val="0"/>
-          <w:numId w:val="1"/>
+          <w:numId w:val="2"/>
         </w:numPr>
         <w:rPr/>
       </w:pPr>
@@ -448,7 +455,7 @@
         <w:pStyle w:val="ListParagraph"/>
         <w:numPr>
           <w:ilvl w:val="0"/>
-          <w:numId w:val="1"/>
+          <w:numId w:val="2"/>
         </w:numPr>
         <w:rPr/>
       </w:pPr>
@@ -462,7 +469,7 @@
         <w:pStyle w:val="ListParagraph"/>
         <w:numPr>
           <w:ilvl w:val="0"/>
-          <w:numId w:val="1"/>
+          <w:numId w:val="2"/>
         </w:numPr>
         <w:rPr/>
       </w:pPr>
@@ -476,7 +483,7 @@
         <w:pStyle w:val="ListParagraph"/>
         <w:numPr>
           <w:ilvl w:val="0"/>
-          <w:numId w:val="1"/>
+          <w:numId w:val="2"/>
         </w:numPr>
         <w:rPr/>
       </w:pPr>
@@ -490,7 +497,7 @@
         <w:pStyle w:val="ListParagraph"/>
         <w:numPr>
           <w:ilvl w:val="0"/>
-          <w:numId w:val="1"/>
+          <w:numId w:val="2"/>
         </w:numPr>
         <w:rPr/>
       </w:pPr>
@@ -504,7 +511,7 @@
         <w:pStyle w:val="ListParagraph"/>
         <w:numPr>
           <w:ilvl w:val="0"/>
-          <w:numId w:val="1"/>
+          <w:numId w:val="2"/>
         </w:numPr>
         <w:rPr/>
       </w:pPr>
@@ -518,7 +525,7 @@
         <w:pStyle w:val="ListParagraph"/>
         <w:numPr>
           <w:ilvl w:val="0"/>
-          <w:numId w:val="1"/>
+          <w:numId w:val="2"/>
         </w:numPr>
         <w:rPr/>
       </w:pPr>
@@ -532,7 +539,7 @@
         <w:pStyle w:val="ListParagraph"/>
         <w:numPr>
           <w:ilvl w:val="0"/>
-          <w:numId w:val="1"/>
+          <w:numId w:val="2"/>
         </w:numPr>
         <w:rPr/>
       </w:pPr>
@@ -546,7 +553,7 @@
         <w:pStyle w:val="ListParagraph"/>
         <w:numPr>
           <w:ilvl w:val="0"/>
-          <w:numId w:val="1"/>
+          <w:numId w:val="2"/>
         </w:numPr>
         <w:rPr/>
       </w:pPr>
@@ -560,7 +567,7 @@
         <w:pStyle w:val="ListParagraph"/>
         <w:numPr>
           <w:ilvl w:val="0"/>
-          <w:numId w:val="1"/>
+          <w:numId w:val="2"/>
         </w:numPr>
         <w:rPr/>
       </w:pPr>
@@ -574,7 +581,7 @@
         <w:pStyle w:val="ListParagraph"/>
         <w:numPr>
           <w:ilvl w:val="0"/>
-          <w:numId w:val="1"/>
+          <w:numId w:val="2"/>
         </w:numPr>
         <w:rPr/>
       </w:pPr>
@@ -588,7 +595,7 @@
         <w:pStyle w:val="ListParagraph"/>
         <w:numPr>
           <w:ilvl w:val="0"/>
-          <w:numId w:val="1"/>
+          <w:numId w:val="2"/>
         </w:numPr>
         <w:rPr/>
       </w:pPr>
@@ -602,7 +609,7 @@
         <w:pStyle w:val="ListParagraph"/>
         <w:numPr>
           <w:ilvl w:val="0"/>
-          <w:numId w:val="1"/>
+          <w:numId w:val="2"/>
         </w:numPr>
         <w:rPr/>
       </w:pPr>
@@ -616,7 +623,7 @@
         <w:pStyle w:val="ListParagraph"/>
         <w:numPr>
           <w:ilvl w:val="0"/>
-          <w:numId w:val="1"/>
+          <w:numId w:val="2"/>
         </w:numPr>
         <w:rPr/>
       </w:pPr>
@@ -630,7 +637,7 @@
         <w:pStyle w:val="ListParagraph"/>
         <w:numPr>
           <w:ilvl w:val="0"/>
-          <w:numId w:val="1"/>
+          <w:numId w:val="2"/>
         </w:numPr>
         <w:rPr/>
       </w:pPr>
@@ -644,7 +651,7 @@
         <w:pStyle w:val="ListParagraph"/>
         <w:numPr>
           <w:ilvl w:val="0"/>
-          <w:numId w:val="1"/>
+          <w:numId w:val="2"/>
         </w:numPr>
         <w:rPr/>
       </w:pPr>
@@ -658,7 +665,7 @@
         <w:pStyle w:val="ListParagraph"/>
         <w:numPr>
           <w:ilvl w:val="0"/>
-          <w:numId w:val="1"/>
+          <w:numId w:val="2"/>
         </w:numPr>
         <w:rPr/>
       </w:pPr>
@@ -672,7 +679,7 @@
         <w:pStyle w:val="ListParagraph"/>
         <w:numPr>
           <w:ilvl w:val="0"/>
-          <w:numId w:val="1"/>
+          <w:numId w:val="2"/>
         </w:numPr>
         <w:rPr/>
       </w:pPr>
@@ -686,7 +693,7 @@
         <w:pStyle w:val="ListParagraph"/>
         <w:numPr>
           <w:ilvl w:val="0"/>
-          <w:numId w:val="1"/>
+          <w:numId w:val="2"/>
         </w:numPr>
         <w:rPr/>
       </w:pPr>
@@ -700,7 +707,7 @@
         <w:pStyle w:val="ListParagraph"/>
         <w:numPr>
           <w:ilvl w:val="0"/>
-          <w:numId w:val="1"/>
+          <w:numId w:val="2"/>
         </w:numPr>
         <w:rPr/>
       </w:pPr>
@@ -771,7 +778,7 @@
         <w:pStyle w:val="ListParagraph"/>
         <w:numPr>
           <w:ilvl w:val="0"/>
-          <w:numId w:val="2"/>
+          <w:numId w:val="3"/>
         </w:numPr>
         <w:rPr/>
       </w:pPr>
@@ -785,7 +792,7 @@
         <w:pStyle w:val="ListParagraph"/>
         <w:numPr>
           <w:ilvl w:val="0"/>
-          <w:numId w:val="2"/>
+          <w:numId w:val="3"/>
         </w:numPr>
         <w:rPr/>
       </w:pPr>
@@ -799,7 +806,7 @@
         <w:pStyle w:val="ListParagraph"/>
         <w:numPr>
           <w:ilvl w:val="0"/>
-          <w:numId w:val="2"/>
+          <w:numId w:val="3"/>
         </w:numPr>
         <w:rPr/>
       </w:pPr>
@@ -813,7 +820,7 @@
         <w:pStyle w:val="ListParagraph"/>
         <w:numPr>
           <w:ilvl w:val="0"/>
-          <w:numId w:val="2"/>
+          <w:numId w:val="3"/>
         </w:numPr>
         <w:rPr/>
       </w:pPr>
@@ -827,7 +834,7 @@
         <w:pStyle w:val="ListParagraph"/>
         <w:numPr>
           <w:ilvl w:val="0"/>
-          <w:numId w:val="2"/>
+          <w:numId w:val="3"/>
         </w:numPr>
         <w:rPr/>
       </w:pPr>
@@ -880,23 +887,7 @@
       </w:pPr>
       <w:r>
         <w:rPr/>
-        <w:t>Michael Arnold fügte hinzu, dass die Einnahmen Bank v.a. aus Mitgliedsbeiträgen stammten, die Einnahmen Kasse v.a. aus Erlösen von Veranstaltungen und Verkäufen. Micha</w:t>
-      </w:r>
-      <w:r>
-        <w:rPr/>
-        <w:t>e</w:t>
-      </w:r>
-      <w:r>
-        <w:rPr/>
-        <w:t>l Arnold machte auch deutlich, dass er 2024 nicht mehr als Kassier</w:t>
-      </w:r>
-      <w:r>
-        <w:rPr/>
-        <w:t>er</w:t>
-      </w:r>
-      <w:r>
-        <w:rPr/>
-        <w:t xml:space="preserve"> kandidieren wolle.</w:t>
+        <w:t>Michael Arnold fügte hinzu, dass die Einnahmen Bank v.a. aus Mitgliedsbeiträgen stammten, die Einnahmen Kasse v.a. aus Erlösen von Veranstaltungen und Verkäufen. Michael Arnold machte auch deutlich, dass er 2024 nicht mehr als Kassierer kandidieren wolle.</w:t>
       </w:r>
     </w:p>
     <w:p>
@@ -1171,7 +1162,7 @@
         <w:pStyle w:val="Heading2"/>
         <w:numPr>
           <w:ilvl w:val="0"/>
-          <w:numId w:val="3"/>
+          <w:numId w:val="4"/>
         </w:numPr>
         <w:rPr/>
       </w:pPr>
@@ -1231,7 +1222,7 @@
         <w:pStyle w:val="Heading2"/>
         <w:numPr>
           <w:ilvl w:val="0"/>
-          <w:numId w:val="3"/>
+          <w:numId w:val="4"/>
         </w:numPr>
         <w:rPr/>
       </w:pPr>
@@ -1348,7 +1339,7 @@
         <w:pStyle w:val="Heading2"/>
         <w:numPr>
           <w:ilvl w:val="0"/>
-          <w:numId w:val="3"/>
+          <w:numId w:val="4"/>
         </w:numPr>
         <w:rPr/>
       </w:pPr>
@@ -1408,7 +1399,7 @@
         <w:pStyle w:val="Heading2"/>
         <w:numPr>
           <w:ilvl w:val="0"/>
-          <w:numId w:val="3"/>
+          <w:numId w:val="4"/>
         </w:numPr>
         <w:rPr/>
       </w:pPr>
@@ -1480,7 +1471,7 @@
         <w:pStyle w:val="Heading2"/>
         <w:numPr>
           <w:ilvl w:val="0"/>
-          <w:numId w:val="3"/>
+          <w:numId w:val="4"/>
         </w:numPr>
         <w:spacing w:before="0" w:after="0"/>
         <w:rPr/>
@@ -1632,7 +1623,7 @@
         <w:pStyle w:val="Heading2"/>
         <w:numPr>
           <w:ilvl w:val="0"/>
-          <w:numId w:val="3"/>
+          <w:numId w:val="4"/>
         </w:numPr>
         <w:rPr/>
       </w:pPr>
@@ -1777,7 +1768,7 @@
         <w:pStyle w:val="Heading2"/>
         <w:numPr>
           <w:ilvl w:val="0"/>
-          <w:numId w:val="4"/>
+          <w:numId w:val="5"/>
         </w:numPr>
         <w:rPr/>
       </w:pPr>
@@ -1867,7 +1858,7 @@
         <w:pStyle w:val="Heading2"/>
         <w:numPr>
           <w:ilvl w:val="0"/>
-          <w:numId w:val="4"/>
+          <w:numId w:val="5"/>
         </w:numPr>
         <w:rPr/>
       </w:pPr>
@@ -1957,7 +1948,7 @@
         <w:pStyle w:val="Heading2"/>
         <w:numPr>
           <w:ilvl w:val="0"/>
-          <w:numId w:val="4"/>
+          <w:numId w:val="5"/>
         </w:numPr>
         <w:rPr/>
       </w:pPr>
@@ -2016,19 +2007,7 @@
       </w:pPr>
       <w:r>
         <w:rPr/>
-        <w:t xml:space="preserve">soll </w:t>
-      </w:r>
-      <w:r>
-        <w:rPr/>
-        <w:t xml:space="preserve">§9 </w:t>
-      </w:r>
-      <w:r>
-        <w:rPr/>
-        <w:t xml:space="preserve">ergänzt werden </w:t>
-      </w:r>
-      <w:r>
-        <w:rPr/>
-        <w:t>und folgendes §8a eingefügt werden</w:t>
+        <w:t>soll §9 ergänzt werden und folgendes §8a eingefügt werden</w:t>
       </w:r>
     </w:p>
     <w:p>
@@ -2089,7 +2068,7 @@
         <w:pStyle w:val="Heading2"/>
         <w:numPr>
           <w:ilvl w:val="0"/>
-          <w:numId w:val="4"/>
+          <w:numId w:val="5"/>
         </w:numPr>
         <w:jc w:val="both"/>
         <w:rPr/>
@@ -2114,7 +2093,7 @@
         <w:pStyle w:val="ListParagraph"/>
         <w:numPr>
           <w:ilvl w:val="0"/>
-          <w:numId w:val="6"/>
+          <w:numId w:val="7"/>
         </w:numPr>
         <w:jc w:val="both"/>
         <w:rPr/>
@@ -2129,7 +2108,7 @@
         <w:pStyle w:val="ListParagraph"/>
         <w:numPr>
           <w:ilvl w:val="0"/>
-          <w:numId w:val="6"/>
+          <w:numId w:val="7"/>
         </w:numPr>
         <w:jc w:val="both"/>
         <w:rPr/>
@@ -2144,7 +2123,7 @@
         <w:pStyle w:val="ListParagraph"/>
         <w:numPr>
           <w:ilvl w:val="0"/>
-          <w:numId w:val="6"/>
+          <w:numId w:val="7"/>
         </w:numPr>
         <w:jc w:val="both"/>
         <w:rPr/>
@@ -2159,7 +2138,7 @@
         <w:pStyle w:val="ListParagraph"/>
         <w:numPr>
           <w:ilvl w:val="0"/>
-          <w:numId w:val="6"/>
+          <w:numId w:val="7"/>
         </w:numPr>
         <w:jc w:val="both"/>
         <w:rPr/>
@@ -2174,7 +2153,7 @@
         <w:pStyle w:val="ListParagraph"/>
         <w:numPr>
           <w:ilvl w:val="0"/>
-          <w:numId w:val="6"/>
+          <w:numId w:val="7"/>
         </w:numPr>
         <w:jc w:val="both"/>
         <w:rPr/>
@@ -2189,7 +2168,7 @@
         <w:pStyle w:val="ListParagraph"/>
         <w:numPr>
           <w:ilvl w:val="0"/>
-          <w:numId w:val="6"/>
+          <w:numId w:val="7"/>
         </w:numPr>
         <w:jc w:val="both"/>
         <w:rPr/>
@@ -2204,7 +2183,7 @@
         <w:pStyle w:val="ListParagraph"/>
         <w:numPr>
           <w:ilvl w:val="0"/>
-          <w:numId w:val="6"/>
+          <w:numId w:val="7"/>
         </w:numPr>
         <w:jc w:val="both"/>
         <w:rPr/>
@@ -2219,7 +2198,7 @@
         <w:pStyle w:val="ListParagraph"/>
         <w:numPr>
           <w:ilvl w:val="0"/>
-          <w:numId w:val="6"/>
+          <w:numId w:val="7"/>
         </w:numPr>
         <w:jc w:val="both"/>
         <w:rPr/>
@@ -2267,7 +2246,7 @@
         <w:pStyle w:val="Heading2"/>
         <w:numPr>
           <w:ilvl w:val="0"/>
-          <w:numId w:val="4"/>
+          <w:numId w:val="5"/>
         </w:numPr>
         <w:jc w:val="both"/>
         <w:rPr/>
@@ -2365,7 +2344,7 @@
         <w:pStyle w:val="Heading2"/>
         <w:numPr>
           <w:ilvl w:val="0"/>
-          <w:numId w:val="5"/>
+          <w:numId w:val="6"/>
         </w:numPr>
         <w:rPr/>
       </w:pPr>
@@ -2432,7 +2411,7 @@
         <w:pStyle w:val="Heading2"/>
         <w:numPr>
           <w:ilvl w:val="0"/>
-          <w:numId w:val="5"/>
+          <w:numId w:val="6"/>
         </w:numPr>
         <w:rPr/>
       </w:pPr>
@@ -2466,7 +2445,7 @@
         <w:pStyle w:val="Heading2"/>
         <w:numPr>
           <w:ilvl w:val="0"/>
-          <w:numId w:val="5"/>
+          <w:numId w:val="6"/>
         </w:numPr>
         <w:rPr/>
       </w:pPr>
@@ -2526,6 +2505,125 @@
   <w:abstractNum w:abstractNumId="1">
     <w:lvl w:ilvl="0">
       <w:start w:val="1"/>
+      <w:numFmt w:val="none"/>
+      <w:suff w:val="nothing"/>
+      <w:lvlText w:val="%1"/>
+      <w:lvlJc w:val="left"/>
+      <w:pPr>
+        <w:tabs>
+          <w:tab w:val="num" w:pos="0"/>
+        </w:tabs>
+        <w:ind w:left="0" w:hanging="0"/>
+      </w:pPr>
+    </w:lvl>
+    <w:lvl w:ilvl="1">
+      <w:start w:val="1"/>
+      <w:numFmt w:val="none"/>
+      <w:suff w:val="nothing"/>
+      <w:lvlText w:val="%2"/>
+      <w:lvlJc w:val="left"/>
+      <w:pPr>
+        <w:tabs>
+          <w:tab w:val="num" w:pos="0"/>
+        </w:tabs>
+        <w:ind w:left="0" w:hanging="0"/>
+      </w:pPr>
+    </w:lvl>
+    <w:lvl w:ilvl="2">
+      <w:start w:val="1"/>
+      <w:numFmt w:val="none"/>
+      <w:suff w:val="nothing"/>
+      <w:lvlText w:val="%3"/>
+      <w:lvlJc w:val="left"/>
+      <w:pPr>
+        <w:tabs>
+          <w:tab w:val="num" w:pos="0"/>
+        </w:tabs>
+        <w:ind w:left="0" w:hanging="0"/>
+      </w:pPr>
+    </w:lvl>
+    <w:lvl w:ilvl="3">
+      <w:start w:val="1"/>
+      <w:numFmt w:val="none"/>
+      <w:suff w:val="nothing"/>
+      <w:lvlText w:val="%4"/>
+      <w:lvlJc w:val="left"/>
+      <w:pPr>
+        <w:tabs>
+          <w:tab w:val="num" w:pos="0"/>
+        </w:tabs>
+        <w:ind w:left="0" w:hanging="0"/>
+      </w:pPr>
+    </w:lvl>
+    <w:lvl w:ilvl="4">
+      <w:start w:val="1"/>
+      <w:numFmt w:val="none"/>
+      <w:suff w:val="nothing"/>
+      <w:lvlText w:val="%5"/>
+      <w:lvlJc w:val="left"/>
+      <w:pPr>
+        <w:tabs>
+          <w:tab w:val="num" w:pos="0"/>
+        </w:tabs>
+        <w:ind w:left="0" w:hanging="0"/>
+      </w:pPr>
+    </w:lvl>
+    <w:lvl w:ilvl="5">
+      <w:start w:val="1"/>
+      <w:numFmt w:val="none"/>
+      <w:suff w:val="nothing"/>
+      <w:lvlText w:val="%6"/>
+      <w:lvlJc w:val="left"/>
+      <w:pPr>
+        <w:tabs>
+          <w:tab w:val="num" w:pos="0"/>
+        </w:tabs>
+        <w:ind w:left="0" w:hanging="0"/>
+      </w:pPr>
+    </w:lvl>
+    <w:lvl w:ilvl="6">
+      <w:start w:val="1"/>
+      <w:numFmt w:val="none"/>
+      <w:suff w:val="nothing"/>
+      <w:lvlText w:val="%7"/>
+      <w:lvlJc w:val="left"/>
+      <w:pPr>
+        <w:tabs>
+          <w:tab w:val="num" w:pos="0"/>
+        </w:tabs>
+        <w:ind w:left="0" w:hanging="0"/>
+      </w:pPr>
+    </w:lvl>
+    <w:lvl w:ilvl="7">
+      <w:start w:val="1"/>
+      <w:numFmt w:val="none"/>
+      <w:suff w:val="nothing"/>
+      <w:lvlText w:val="%8"/>
+      <w:lvlJc w:val="left"/>
+      <w:pPr>
+        <w:tabs>
+          <w:tab w:val="num" w:pos="0"/>
+        </w:tabs>
+        <w:ind w:left="0" w:hanging="0"/>
+      </w:pPr>
+    </w:lvl>
+    <w:lvl w:ilvl="8">
+      <w:start w:val="1"/>
+      <w:numFmt w:val="none"/>
+      <w:suff w:val="nothing"/>
+      <w:lvlText w:val="%9"/>
+      <w:lvlJc w:val="left"/>
+      <w:pPr>
+        <w:tabs>
+          <w:tab w:val="num" w:pos="0"/>
+        </w:tabs>
+        <w:ind w:left="0" w:hanging="0"/>
+      </w:pPr>
+    </w:lvl>
+  </w:abstractNum>
+  <w:abstractNum w:abstractNumId="2">
+    <w:lvl w:ilvl="0">
+      <w:start w:val="1"/>
       <w:numFmt w:val="decimal"/>
       <w:lvlText w:val="%1."/>
       <w:lvlJc w:val="left"/>
@@ -2642,7 +2740,7 @@
       <w:rPr/>
     </w:lvl>
   </w:abstractNum>
-  <w:abstractNum w:abstractNumId="2">
+  <w:abstractNum w:abstractNumId="3">
     <w:lvl w:ilvl="0">
       <w:start w:val="1"/>
       <w:numFmt w:val="bullet"/>
@@ -2779,7 +2877,7 @@
       </w:rPr>
     </w:lvl>
   </w:abstractNum>
-  <w:abstractNum w:abstractNumId="3">
+  <w:abstractNum w:abstractNumId="4">
     <w:lvl w:ilvl="0">
       <w:start w:val="1"/>
       <w:numFmt w:val="lowerLetter"/>
@@ -2898,7 +2996,7 @@
       <w:rPr/>
     </w:lvl>
   </w:abstractNum>
-  <w:abstractNum w:abstractNumId="4">
+  <w:abstractNum w:abstractNumId="5">
     <w:lvl w:ilvl="0">
       <w:start w:val="1"/>
       <w:numFmt w:val="lowerLetter"/>
@@ -3017,7 +3115,7 @@
       <w:rPr/>
     </w:lvl>
   </w:abstractNum>
-  <w:abstractNum w:abstractNumId="5">
+  <w:abstractNum w:abstractNumId="6">
     <w:lvl w:ilvl="0">
       <w:start w:val="1"/>
       <w:numFmt w:val="lowerLetter"/>
@@ -3136,7 +3234,7 @@
       <w:rPr/>
     </w:lvl>
   </w:abstractNum>
-  <w:abstractNum w:abstractNumId="6">
+  <w:abstractNum w:abstractNumId="7">
     <w:lvl w:ilvl="0">
       <w:start w:val="1"/>
       <w:numFmt w:val="decimal"/>
@@ -3253,125 +3351,6 @@
         <w:ind w:left="6480" w:hanging="180"/>
       </w:pPr>
       <w:rPr/>
-    </w:lvl>
-  </w:abstractNum>
-  <w:abstractNum w:abstractNumId="7">
-    <w:lvl w:ilvl="0">
-      <w:start w:val="1"/>
-      <w:numFmt w:val="none"/>
-      <w:suff w:val="nothing"/>
-      <w:lvlText w:val=""/>
-      <w:lvlJc w:val="left"/>
-      <w:pPr>
-        <w:tabs>
-          <w:tab w:val="num" w:pos="0"/>
-        </w:tabs>
-        <w:ind w:left="0" w:hanging="0"/>
-      </w:pPr>
-    </w:lvl>
-    <w:lvl w:ilvl="1">
-      <w:start w:val="1"/>
-      <w:numFmt w:val="none"/>
-      <w:suff w:val="nothing"/>
-      <w:lvlText w:val=""/>
-      <w:lvlJc w:val="left"/>
-      <w:pPr>
-        <w:tabs>
-          <w:tab w:val="num" w:pos="0"/>
-        </w:tabs>
-        <w:ind w:left="0" w:hanging="0"/>
-      </w:pPr>
-    </w:lvl>
-    <w:lvl w:ilvl="2">
-      <w:start w:val="1"/>
-      <w:numFmt w:val="none"/>
-      <w:suff w:val="nothing"/>
-      <w:lvlText w:val=""/>
-      <w:lvlJc w:val="left"/>
-      <w:pPr>
-        <w:tabs>
-          <w:tab w:val="num" w:pos="0"/>
-        </w:tabs>
-        <w:ind w:left="0" w:hanging="0"/>
-      </w:pPr>
-    </w:lvl>
-    <w:lvl w:ilvl="3">
-      <w:start w:val="1"/>
-      <w:numFmt w:val="none"/>
-      <w:suff w:val="nothing"/>
-      <w:lvlText w:val=""/>
-      <w:lvlJc w:val="left"/>
-      <w:pPr>
-        <w:tabs>
-          <w:tab w:val="num" w:pos="0"/>
-        </w:tabs>
-        <w:ind w:left="0" w:hanging="0"/>
-      </w:pPr>
-    </w:lvl>
-    <w:lvl w:ilvl="4">
-      <w:start w:val="1"/>
-      <w:numFmt w:val="none"/>
-      <w:suff w:val="nothing"/>
-      <w:lvlText w:val=""/>
-      <w:lvlJc w:val="left"/>
-      <w:pPr>
-        <w:tabs>
-          <w:tab w:val="num" w:pos="0"/>
-        </w:tabs>
-        <w:ind w:left="0" w:hanging="0"/>
-      </w:pPr>
-    </w:lvl>
-    <w:lvl w:ilvl="5">
-      <w:start w:val="1"/>
-      <w:numFmt w:val="none"/>
-      <w:suff w:val="nothing"/>
-      <w:lvlText w:val=""/>
-      <w:lvlJc w:val="left"/>
-      <w:pPr>
-        <w:tabs>
-          <w:tab w:val="num" w:pos="0"/>
-        </w:tabs>
-        <w:ind w:left="0" w:hanging="0"/>
-      </w:pPr>
-    </w:lvl>
-    <w:lvl w:ilvl="6">
-      <w:start w:val="1"/>
-      <w:numFmt w:val="none"/>
-      <w:suff w:val="nothing"/>
-      <w:lvlText w:val=""/>
-      <w:lvlJc w:val="left"/>
-      <w:pPr>
-        <w:tabs>
-          <w:tab w:val="num" w:pos="0"/>
-        </w:tabs>
-        <w:ind w:left="0" w:hanging="0"/>
-      </w:pPr>
-    </w:lvl>
-    <w:lvl w:ilvl="7">
-      <w:start w:val="1"/>
-      <w:numFmt w:val="none"/>
-      <w:suff w:val="nothing"/>
-      <w:lvlText w:val=""/>
-      <w:lvlJc w:val="left"/>
-      <w:pPr>
-        <w:tabs>
-          <w:tab w:val="num" w:pos="0"/>
-        </w:tabs>
-        <w:ind w:left="0" w:hanging="0"/>
-      </w:pPr>
-    </w:lvl>
-    <w:lvl w:ilvl="8">
-      <w:start w:val="1"/>
-      <w:numFmt w:val="none"/>
-      <w:suff w:val="nothing"/>
-      <w:lvlText w:val=""/>
-      <w:lvlJc w:val="left"/>
-      <w:pPr>
-        <w:tabs>
-          <w:tab w:val="num" w:pos="0"/>
-        </w:tabs>
-        <w:ind w:left="0" w:hanging="0"/>
-      </w:pPr>
     </w:lvl>
   </w:abstractNum>
   <w:num w:numId="1">
@@ -3403,12 +3382,11 @@
   <w:docDefaults>
     <w:rPrDefault>
       <w:rPr>
-        <w:rFonts w:ascii="Calibri" w:hAnsi="Calibri" w:eastAsia="Calibri" w:cs="" w:asciiTheme="minorHAnsi" w:cstheme="minorBidi" w:eastAsiaTheme="minorHAnsi" w:hAnsiTheme="minorHAnsi"/>
+        <w:rFonts w:ascii="Calibri" w:hAnsi="Calibri" w:eastAsia="Calibri" w:cs="Tahoma"/>
         <w:kern w:val="2"/>
         <w:sz w:val="22"/>
         <w:szCs w:val="22"/>
         <w:lang w:val="de-DE" w:eastAsia="en-US" w:bidi="ar-SA"/>
-        <w14:ligatures w14:val="standardContextual"/>
       </w:rPr>
     </w:rPrDefault>
     <w:pPrDefault>
@@ -3417,401 +3395,26 @@
       </w:pPr>
     </w:pPrDefault>
   </w:docDefaults>
-  <w:latentStyles w:defLockedState="0" w:defUIPriority="99" w:defSemiHidden="0" w:defUnhideWhenUsed="0" w:defQFormat="0" w:count="376">
-    <w:lsdException w:name="Normal" w:uiPriority="0" w:qFormat="1"/>
-    <w:lsdException w:name="heading 1" w:uiPriority="9" w:qFormat="1"/>
-    <w:lsdException w:name="heading 2" w:uiPriority="9" w:semiHidden="1" w:unhideWhenUsed="1" w:qFormat="1"/>
-    <w:lsdException w:name="heading 3" w:uiPriority="9" w:semiHidden="1" w:unhideWhenUsed="1" w:qFormat="1"/>
-    <w:lsdException w:name="heading 4" w:uiPriority="9" w:semiHidden="1" w:unhideWhenUsed="1" w:qFormat="1"/>
-    <w:lsdException w:name="heading 5" w:uiPriority="9" w:semiHidden="1" w:unhideWhenUsed="1" w:qFormat="1"/>
-    <w:lsdException w:name="heading 6" w:uiPriority="9" w:semiHidden="1" w:unhideWhenUsed="1" w:qFormat="1"/>
-    <w:lsdException w:name="heading 7" w:uiPriority="9" w:semiHidden="1" w:unhideWhenUsed="1" w:qFormat="1"/>
-    <w:lsdException w:name="heading 8" w:uiPriority="9" w:semiHidden="1" w:unhideWhenUsed="1" w:qFormat="1"/>
-    <w:lsdException w:name="heading 9" w:uiPriority="9" w:semiHidden="1" w:unhideWhenUsed="1" w:qFormat="1"/>
-    <w:lsdException w:name="index 1" w:semiHidden="1" w:unhideWhenUsed="1"/>
-    <w:lsdException w:name="index 2" w:semiHidden="1" w:unhideWhenUsed="1"/>
-    <w:lsdException w:name="index 3" w:semiHidden="1" w:unhideWhenUsed="1"/>
-    <w:lsdException w:name="index 4" w:semiHidden="1" w:unhideWhenUsed="1"/>
-    <w:lsdException w:name="index 5" w:semiHidden="1" w:unhideWhenUsed="1"/>
-    <w:lsdException w:name="index 6" w:semiHidden="1" w:unhideWhenUsed="1"/>
-    <w:lsdException w:name="index 7" w:semiHidden="1" w:unhideWhenUsed="1"/>
-    <w:lsdException w:name="index 8" w:semiHidden="1" w:unhideWhenUsed="1"/>
-    <w:lsdException w:name="index 9" w:semiHidden="1" w:unhideWhenUsed="1"/>
-    <w:lsdException w:name="toc 1" w:uiPriority="39" w:semiHidden="1" w:unhideWhenUsed="1"/>
-    <w:lsdException w:name="toc 2" w:uiPriority="39" w:semiHidden="1" w:unhideWhenUsed="1"/>
-    <w:lsdException w:name="toc 3" w:uiPriority="39" w:semiHidden="1" w:unhideWhenUsed="1"/>
-    <w:lsdException w:name="toc 4" w:uiPriority="39" w:semiHidden="1" w:unhideWhenUsed="1"/>
-    <w:lsdException w:name="toc 5" w:uiPriority="39" w:semiHidden="1" w:unhideWhenUsed="1"/>
-    <w:lsdException w:name="toc 6" w:uiPriority="39" w:semiHidden="1" w:unhideWhenUsed="1"/>
-    <w:lsdException w:name="toc 7" w:uiPriority="39" w:semiHidden="1" w:unhideWhenUsed="1"/>
-    <w:lsdException w:name="toc 8" w:uiPriority="39" w:semiHidden="1" w:unhideWhenUsed="1"/>
-    <w:lsdException w:name="toc 9" w:uiPriority="39" w:semiHidden="1" w:unhideWhenUsed="1"/>
-    <w:lsdException w:name="Normal Indent" w:semiHidden="1" w:unhideWhenUsed="1"/>
-    <w:lsdException w:name="footnote text" w:semiHidden="1" w:unhideWhenUsed="1"/>
-    <w:lsdException w:name="annotation text" w:semiHidden="1" w:unhideWhenUsed="1"/>
-    <w:lsdException w:name="header" w:semiHidden="1" w:unhideWhenUsed="1"/>
-    <w:lsdException w:name="footer" w:semiHidden="1" w:unhideWhenUsed="1"/>
-    <w:lsdException w:name="index heading" w:semiHidden="1" w:unhideWhenUsed="1"/>
-    <w:lsdException w:name="caption" w:uiPriority="35" w:semiHidden="1" w:unhideWhenUsed="1" w:qFormat="1"/>
-    <w:lsdException w:name="table of figures" w:semiHidden="1" w:unhideWhenUsed="1"/>
-    <w:lsdException w:name="envelope address" w:semiHidden="1" w:unhideWhenUsed="1"/>
-    <w:lsdException w:name="envelope return" w:semiHidden="1" w:unhideWhenUsed="1"/>
-    <w:lsdException w:name="footnote reference" w:semiHidden="1" w:unhideWhenUsed="1"/>
-    <w:lsdException w:name="annotation reference" w:semiHidden="1" w:unhideWhenUsed="1"/>
-    <w:lsdException w:name="line number" w:semiHidden="1" w:unhideWhenUsed="1"/>
-    <w:lsdException w:name="page number" w:semiHidden="1" w:unhideWhenUsed="1"/>
-    <w:lsdException w:name="endnote reference" w:semiHidden="1" w:unhideWhenUsed="1"/>
-    <w:lsdException w:name="endnote text" w:semiHidden="1" w:unhideWhenUsed="1"/>
-    <w:lsdException w:name="table of authorities" w:semiHidden="1" w:unhideWhenUsed="1"/>
-    <w:lsdException w:name="macro" w:semiHidden="1" w:unhideWhenUsed="1"/>
-    <w:lsdException w:name="toa heading" w:semiHidden="1" w:unhideWhenUsed="1"/>
-    <w:lsdException w:name="List" w:semiHidden="1" w:unhideWhenUsed="1"/>
-    <w:lsdException w:name="List Bullet" w:semiHidden="1" w:unhideWhenUsed="1"/>
-    <w:lsdException w:name="List Number" w:semiHidden="1" w:unhideWhenUsed="1"/>
-    <w:lsdException w:name="List 2" w:semiHidden="1" w:unhideWhenUsed="1"/>
-    <w:lsdException w:name="List 3" w:semiHidden="1" w:unhideWhenUsed="1"/>
-    <w:lsdException w:name="List 4" w:semiHidden="1" w:unhideWhenUsed="1"/>
-    <w:lsdException w:name="List 5" w:semiHidden="1" w:unhideWhenUsed="1"/>
-    <w:lsdException w:name="List Bullet 2" w:semiHidden="1" w:unhideWhenUsed="1"/>
-    <w:lsdException w:name="List Bullet 3" w:semiHidden="1" w:unhideWhenUsed="1"/>
-    <w:lsdException w:name="List Bullet 4" w:semiHidden="1" w:unhideWhenUsed="1"/>
-    <w:lsdException w:name="List Bullet 5" w:semiHidden="1" w:unhideWhenUsed="1"/>
-    <w:lsdException w:name="List Number 2" w:semiHidden="1" w:unhideWhenUsed="1"/>
-    <w:lsdException w:name="List Number 3" w:semiHidden="1" w:unhideWhenUsed="1"/>
-    <w:lsdException w:name="List Number 4" w:semiHidden="1" w:unhideWhenUsed="1"/>
-    <w:lsdException w:name="List Number 5" w:semiHidden="1" w:unhideWhenUsed="1"/>
-    <w:lsdException w:name="Title" w:uiPriority="10" w:qFormat="1"/>
-    <w:lsdException w:name="Closing" w:semiHidden="1" w:unhideWhenUsed="1"/>
-    <w:lsdException w:name="Signature" w:semiHidden="1" w:unhideWhenUsed="1"/>
-    <w:lsdException w:name="Default Paragraph Font" w:uiPriority="1" w:semiHidden="1" w:unhideWhenUsed="1"/>
-    <w:lsdException w:name="Body Text" w:semiHidden="1" w:unhideWhenUsed="1"/>
-    <w:lsdException w:name="Body Text Indent" w:semiHidden="1" w:unhideWhenUsed="1"/>
-    <w:lsdException w:name="List Continue" w:semiHidden="1" w:unhideWhenUsed="1"/>
-    <w:lsdException w:name="List Continue 2" w:semiHidden="1" w:unhideWhenUsed="1"/>
-    <w:lsdException w:name="List Continue 3" w:semiHidden="1" w:unhideWhenUsed="1"/>
-    <w:lsdException w:name="List Continue 4" w:semiHidden="1" w:unhideWhenUsed="1"/>
-    <w:lsdException w:name="List Continue 5" w:semiHidden="1" w:unhideWhenUsed="1"/>
-    <w:lsdException w:name="Message Header" w:semiHidden="1" w:unhideWhenUsed="1"/>
-    <w:lsdException w:name="Subtitle" w:uiPriority="11" w:qFormat="1"/>
-    <w:lsdException w:name="Salutation" w:semiHidden="1" w:unhideWhenUsed="1"/>
-    <w:lsdException w:name="Date" w:semiHidden="1" w:unhideWhenUsed="1"/>
-    <w:lsdException w:name="Body Text First Indent" w:semiHidden="1" w:unhideWhenUsed="1"/>
-    <w:lsdException w:name="Body Text First Indent 2" w:semiHidden="1" w:unhideWhenUsed="1"/>
-    <w:lsdException w:name="Note Heading" w:semiHidden="1" w:unhideWhenUsed="1"/>
-    <w:lsdException w:name="Body Text 2" w:semiHidden="1" w:unhideWhenUsed="1"/>
-    <w:lsdException w:name="Body Text 3" w:semiHidden="1" w:unhideWhenUsed="1"/>
-    <w:lsdException w:name="Body Text Indent 2" w:semiHidden="1" w:unhideWhenUsed="1"/>
-    <w:lsdException w:name="Body Text Indent 3" w:semiHidden="1" w:unhideWhenUsed="1"/>
-    <w:lsdException w:name="Block Text" w:semiHidden="1" w:unhideWhenUsed="1"/>
-    <w:lsdException w:name="Hyperlink" w:semiHidden="1" w:unhideWhenUsed="1"/>
-    <w:lsdException w:name="FollowedHyperlink" w:semiHidden="1" w:unhideWhenUsed="1"/>
-    <w:lsdException w:name="Strong" w:uiPriority="22" w:qFormat="1"/>
-    <w:lsdException w:name="Emphasis" w:uiPriority="20" w:qFormat="1"/>
-    <w:lsdException w:name="Document Map" w:semiHidden="1" w:unhideWhenUsed="1"/>
-    <w:lsdException w:name="Plain Text" w:semiHidden="1" w:unhideWhenUsed="1"/>
-    <w:lsdException w:name="E-mail Signature" w:semiHidden="1" w:unhideWhenUsed="1"/>
-    <w:lsdException w:name="HTML Top of Form" w:semiHidden="1" w:unhideWhenUsed="1"/>
-    <w:lsdException w:name="HTML Bottom of Form" w:semiHidden="1" w:unhideWhenUsed="1"/>
-    <w:lsdException w:name="Normal (Web)" w:semiHidden="1" w:unhideWhenUsed="1"/>
-    <w:lsdException w:name="HTML Acronym" w:semiHidden="1" w:unhideWhenUsed="1"/>
-    <w:lsdException w:name="HTML Address" w:semiHidden="1" w:unhideWhenUsed="1"/>
-    <w:lsdException w:name="HTML Cite" w:semiHidden="1" w:unhideWhenUsed="1"/>
-    <w:lsdException w:name="HTML Code" w:semiHidden="1" w:unhideWhenUsed="1"/>
-    <w:lsdException w:name="HTML Definition" w:semiHidden="1" w:unhideWhenUsed="1"/>
-    <w:lsdException w:name="HTML Keyboard" w:semiHidden="1" w:unhideWhenUsed="1"/>
-    <w:lsdException w:name="HTML Preformatted" w:semiHidden="1" w:unhideWhenUsed="1"/>
-    <w:lsdException w:name="HTML Sample" w:semiHidden="1" w:unhideWhenUsed="1"/>
-    <w:lsdException w:name="HTML Typewriter" w:semiHidden="1" w:unhideWhenUsed="1"/>
-    <w:lsdException w:name="HTML Variable" w:semiHidden="1" w:unhideWhenUsed="1"/>
-    <w:lsdException w:name="Normal Table" w:semiHidden="1" w:unhideWhenUsed="1"/>
-    <w:lsdException w:name="annotation subject" w:semiHidden="1" w:unhideWhenUsed="1"/>
-    <w:lsdException w:name="No List" w:semiHidden="1" w:unhideWhenUsed="1"/>
-    <w:lsdException w:name="Outline List 1" w:semiHidden="1" w:unhideWhenUsed="1"/>
-    <w:lsdException w:name="Outline List 2" w:semiHidden="1" w:unhideWhenUsed="1"/>
-    <w:lsdException w:name="Outline List 3" w:semiHidden="1" w:unhideWhenUsed="1"/>
-    <w:lsdException w:name="Table Simple 1" w:semiHidden="1" w:unhideWhenUsed="1"/>
-    <w:lsdException w:name="Table Simple 2" w:semiHidden="1" w:unhideWhenUsed="1"/>
-    <w:lsdException w:name="Table Simple 3" w:semiHidden="1" w:unhideWhenUsed="1"/>
-    <w:lsdException w:name="Table Classic 1" w:semiHidden="1" w:unhideWhenUsed="1"/>
-    <w:lsdException w:name="Table Classic 2" w:semiHidden="1" w:unhideWhenUsed="1"/>
-    <w:lsdException w:name="Table Classic 3" w:semiHidden="1" w:unhideWhenUsed="1"/>
-    <w:lsdException w:name="Table Classic 4" w:semiHidden="1" w:unhideWhenUsed="1"/>
-    <w:lsdException w:name="Table Colorful 1" w:semiHidden="1" w:unhideWhenUsed="1"/>
-    <w:lsdException w:name="Table Colorful 2" w:semiHidden="1" w:unhideWhenUsed="1"/>
-    <w:lsdException w:name="Table Colorful 3" w:semiHidden="1" w:unhideWhenUsed="1"/>
-    <w:lsdException w:name="Table Columns 1" w:semiHidden="1" w:unhideWhenUsed="1"/>
-    <w:lsdException w:name="Table Columns 2" w:semiHidden="1" w:unhideWhenUsed="1"/>
-    <w:lsdException w:name="Table Columns 3" w:semiHidden="1" w:unhideWhenUsed="1"/>
-    <w:lsdException w:name="Table Columns 4" w:semiHidden="1" w:unhideWhenUsed="1"/>
-    <w:lsdException w:name="Table Columns 5" w:semiHidden="1" w:unhideWhenUsed="1"/>
-    <w:lsdException w:name="Table Grid 1" w:semiHidden="1" w:unhideWhenUsed="1"/>
-    <w:lsdException w:name="Table Grid 2" w:semiHidden="1" w:unhideWhenUsed="1"/>
-    <w:lsdException w:name="Table Grid 3" w:semiHidden="1" w:unhideWhenUsed="1"/>
-    <w:lsdException w:name="Table Grid 4" w:semiHidden="1" w:unhideWhenUsed="1"/>
-    <w:lsdException w:name="Table Grid 5" w:semiHidden="1" w:unhideWhenUsed="1"/>
-    <w:lsdException w:name="Table Grid 6" w:semiHidden="1" w:unhideWhenUsed="1"/>
-    <w:lsdException w:name="Table Grid 7" w:semiHidden="1" w:unhideWhenUsed="1"/>
-    <w:lsdException w:name="Table Grid 8" w:semiHidden="1" w:unhideWhenUsed="1"/>
-    <w:lsdException w:name="Table List 1" w:semiHidden="1" w:unhideWhenUsed="1"/>
-    <w:lsdException w:name="Table List 2" w:semiHidden="1" w:unhideWhenUsed="1"/>
-    <w:lsdException w:name="Table List 3" w:semiHidden="1" w:unhideWhenUsed="1"/>
-    <w:lsdException w:name="Table List 4" w:semiHidden="1" w:unhideWhenUsed="1"/>
-    <w:lsdException w:name="Table List 5" w:semiHidden="1" w:unhideWhenUsed="1"/>
-    <w:lsdException w:name="Table List 6" w:semiHidden="1" w:unhideWhenUsed="1"/>
-    <w:lsdException w:name="Table List 7" w:semiHidden="1" w:unhideWhenUsed="1"/>
-    <w:lsdException w:name="Table List 8" w:semiHidden="1" w:unhideWhenUsed="1"/>
-    <w:lsdException w:name="Table 3D effects 1" w:semiHidden="1" w:unhideWhenUsed="1"/>
-    <w:lsdException w:name="Table 3D effects 2" w:semiHidden="1" w:unhideWhenUsed="1"/>
-    <w:lsdException w:name="Table 3D effects 3" w:semiHidden="1" w:unhideWhenUsed="1"/>
-    <w:lsdException w:name="Table Contemporary" w:semiHidden="1" w:unhideWhenUsed="1"/>
-    <w:lsdException w:name="Table Elegant" w:semiHidden="1" w:unhideWhenUsed="1"/>
-    <w:lsdException w:name="Table Professional" w:semiHidden="1" w:unhideWhenUsed="1"/>
-    <w:lsdException w:name="Table Subtle 1" w:semiHidden="1" w:unhideWhenUsed="1"/>
-    <w:lsdException w:name="Table Subtle 2" w:semiHidden="1" w:unhideWhenUsed="1"/>
-    <w:lsdException w:name="Table Web 1" w:semiHidden="1" w:unhideWhenUsed="1"/>
-    <w:lsdException w:name="Table Web 2" w:semiHidden="1" w:unhideWhenUsed="1"/>
-    <w:lsdException w:name="Table Web 3" w:semiHidden="1" w:unhideWhenUsed="1"/>
-    <w:lsdException w:name="Balloon Text" w:semiHidden="1" w:unhideWhenUsed="1"/>
-    <w:lsdException w:name="Table Grid" w:uiPriority="39"/>
-    <w:lsdException w:name="Table Theme" w:semiHidden="1" w:unhideWhenUsed="1"/>
-    <w:lsdException w:name="Placeholder Text" w:semiHidden="1"/>
-    <w:lsdException w:name="No Spacing" w:uiPriority="1" w:qFormat="1"/>
-    <w:lsdException w:name="Light Shading" w:uiPriority="60"/>
-    <w:lsdException w:name="Light List" w:uiPriority="61"/>
-    <w:lsdException w:name="Light Grid" w:uiPriority="62"/>
-    <w:lsdException w:name="Medium Shading 1" w:uiPriority="63"/>
-    <w:lsdException w:name="Medium Shading 2" w:uiPriority="64"/>
-    <w:lsdException w:name="Medium List 1" w:uiPriority="65"/>
-    <w:lsdException w:name="Medium List 2" w:uiPriority="66"/>
-    <w:lsdException w:name="Medium Grid 1" w:uiPriority="67"/>
-    <w:lsdException w:name="Medium Grid 2" w:uiPriority="68"/>
-    <w:lsdException w:name="Medium Grid 3" w:uiPriority="69"/>
-    <w:lsdException w:name="Dark List" w:uiPriority="70"/>
-    <w:lsdException w:name="Colorful Shading" w:uiPriority="71"/>
-    <w:lsdException w:name="Colorful List" w:uiPriority="72"/>
-    <w:lsdException w:name="Colorful Grid" w:uiPriority="73"/>
-    <w:lsdException w:name="Light Shading Accent 1" w:uiPriority="60"/>
-    <w:lsdException w:name="Light List Accent 1" w:uiPriority="61"/>
-    <w:lsdException w:name="Light Grid Accent 1" w:uiPriority="62"/>
-    <w:lsdException w:name="Medium Shading 1 Accent 1" w:uiPriority="63"/>
-    <w:lsdException w:name="Medium Shading 2 Accent 1" w:uiPriority="64"/>
-    <w:lsdException w:name="Medium List 1 Accent 1" w:uiPriority="65"/>
-    <w:lsdException w:name="Revision" w:semiHidden="1"/>
-    <w:lsdException w:name="List Paragraph" w:uiPriority="34" w:qFormat="1"/>
-    <w:lsdException w:name="Quote" w:uiPriority="29" w:qFormat="1"/>
-    <w:lsdException w:name="Intense Quote" w:uiPriority="30" w:qFormat="1"/>
-    <w:lsdException w:name="Medium List 2 Accent 1" w:uiPriority="66"/>
-    <w:lsdException w:name="Medium Grid 1 Accent 1" w:uiPriority="67"/>
-    <w:lsdException w:name="Medium Grid 2 Accent 1" w:uiPriority="68"/>
-    <w:lsdException w:name="Medium Grid 3 Accent 1" w:uiPriority="69"/>
-    <w:lsdException w:name="Dark List Accent 1" w:uiPriority="70"/>
-    <w:lsdException w:name="Colorful Shading Accent 1" w:uiPriority="71"/>
-    <w:lsdException w:name="Colorful List Accent 1" w:uiPriority="72"/>
-    <w:lsdException w:name="Colorful Grid Accent 1" w:uiPriority="73"/>
-    <w:lsdException w:name="Light Shading Accent 2" w:uiPriority="60"/>
-    <w:lsdException w:name="Light List Accent 2" w:uiPriority="61"/>
-    <w:lsdException w:name="Light Grid Accent 2" w:uiPriority="62"/>
-    <w:lsdException w:name="Medium Shading 1 Accent 2" w:uiPriority="63"/>
-    <w:lsdException w:name="Medium Shading 2 Accent 2" w:uiPriority="64"/>
-    <w:lsdException w:name="Medium List 1 Accent 2" w:uiPriority="65"/>
-    <w:lsdException w:name="Medium List 2 Accent 2" w:uiPriority="66"/>
-    <w:lsdException w:name="Medium Grid 1 Accent 2" w:uiPriority="67"/>
-    <w:lsdException w:name="Medium Grid 2 Accent 2" w:uiPriority="68"/>
-    <w:lsdException w:name="Medium Grid 3 Accent 2" w:uiPriority="69"/>
-    <w:lsdException w:name="Dark List Accent 2" w:uiPriority="70"/>
-    <w:lsdException w:name="Colorful Shading Accent 2" w:uiPriority="71"/>
-    <w:lsdException w:name="Colorful List Accent 2" w:uiPriority="72"/>
-    <w:lsdException w:name="Colorful Grid Accent 2" w:uiPriority="73"/>
-    <w:lsdException w:name="Light Shading Accent 3" w:uiPriority="60"/>
-    <w:lsdException w:name="Light List Accent 3" w:uiPriority="61"/>
-    <w:lsdException w:name="Light Grid Accent 3" w:uiPriority="62"/>
-    <w:lsdException w:name="Medium Shading 1 Accent 3" w:uiPriority="63"/>
-    <w:lsdException w:name="Medium Shading 2 Accent 3" w:uiPriority="64"/>
-    <w:lsdException w:name="Medium List 1 Accent 3" w:uiPriority="65"/>
-    <w:lsdException w:name="Medium List 2 Accent 3" w:uiPriority="66"/>
-    <w:lsdException w:name="Medium Grid 1 Accent 3" w:uiPriority="67"/>
-    <w:lsdException w:name="Medium Grid 2 Accent 3" w:uiPriority="68"/>
-    <w:lsdException w:name="Medium Grid 3 Accent 3" w:uiPriority="69"/>
-    <w:lsdException w:name="Dark List Accent 3" w:uiPriority="70"/>
-    <w:lsdException w:name="Colorful Shading Accent 3" w:uiPriority="71"/>
-    <w:lsdException w:name="Colorful List Accent 3" w:uiPriority="72"/>
-    <w:lsdException w:name="Colorful Grid Accent 3" w:uiPriority="73"/>
-    <w:lsdException w:name="Light Shading Accent 4" w:uiPriority="60"/>
-    <w:lsdException w:name="Light List Accent 4" w:uiPriority="61"/>
-    <w:lsdException w:name="Light Grid Accent 4" w:uiPriority="62"/>
-    <w:lsdException w:name="Medium Shading 1 Accent 4" w:uiPriority="63"/>
-    <w:lsdException w:name="Medium Shading 2 Accent 4" w:uiPriority="64"/>
-    <w:lsdException w:name="Medium List 1 Accent 4" w:uiPriority="65"/>
-    <w:lsdException w:name="Medium List 2 Accent 4" w:uiPriority="66"/>
-    <w:lsdException w:name="Medium Grid 1 Accent 4" w:uiPriority="67"/>
-    <w:lsdException w:name="Medium Grid 2 Accent 4" w:uiPriority="68"/>
-    <w:lsdException w:name="Medium Grid 3 Accent 4" w:uiPriority="69"/>
-    <w:lsdException w:name="Dark List Accent 4" w:uiPriority="70"/>
-    <w:lsdException w:name="Colorful Shading Accent 4" w:uiPriority="71"/>
-    <w:lsdException w:name="Colorful List Accent 4" w:uiPriority="72"/>
-    <w:lsdException w:name="Colorful Grid Accent 4" w:uiPriority="73"/>
-    <w:lsdException w:name="Light Shading Accent 5" w:uiPriority="60"/>
-    <w:lsdException w:name="Light List Accent 5" w:uiPriority="61"/>
-    <w:lsdException w:name="Light Grid Accent 5" w:uiPriority="62"/>
-    <w:lsdException w:name="Medium Shading 1 Accent 5" w:uiPriority="63"/>
-    <w:lsdException w:name="Medium Shading 2 Accent 5" w:uiPriority="64"/>
-    <w:lsdException w:name="Medium List 1 Accent 5" w:uiPriority="65"/>
-    <w:lsdException w:name="Medium List 2 Accent 5" w:uiPriority="66"/>
-    <w:lsdException w:name="Medium Grid 1 Accent 5" w:uiPriority="67"/>
-    <w:lsdException w:name="Medium Grid 2 Accent 5" w:uiPriority="68"/>
-    <w:lsdException w:name="Medium Grid 3 Accent 5" w:uiPriority="69"/>
-    <w:lsdException w:name="Dark List Accent 5" w:uiPriority="70"/>
-    <w:lsdException w:name="Colorful Shading Accent 5" w:uiPriority="71"/>
-    <w:lsdException w:name="Colorful List Accent 5" w:uiPriority="72"/>
-    <w:lsdException w:name="Colorful Grid Accent 5" w:uiPriority="73"/>
-    <w:lsdException w:name="Light Shading Accent 6" w:uiPriority="60"/>
-    <w:lsdException w:name="Light List Accent 6" w:uiPriority="61"/>
-    <w:lsdException w:name="Light Grid Accent 6" w:uiPriority="62"/>
-    <w:lsdException w:name="Medium Shading 1 Accent 6" w:uiPriority="63"/>
-    <w:lsdException w:name="Medium Shading 2 Accent 6" w:uiPriority="64"/>
-    <w:lsdException w:name="Medium List 1 Accent 6" w:uiPriority="65"/>
-    <w:lsdException w:name="Medium List 2 Accent 6" w:uiPriority="66"/>
-    <w:lsdException w:name="Medium Grid 1 Accent 6" w:uiPriority="67"/>
-    <w:lsdException w:name="Medium Grid 2 Accent 6" w:uiPriority="68"/>
-    <w:lsdException w:name="Medium Grid 3 Accent 6" w:uiPriority="69"/>
-    <w:lsdException w:name="Dark List Accent 6" w:uiPriority="70"/>
-    <w:lsdException w:name="Colorful Shading Accent 6" w:uiPriority="71"/>
-    <w:lsdException w:name="Colorful List Accent 6" w:uiPriority="72"/>
-    <w:lsdException w:name="Colorful Grid Accent 6" w:uiPriority="73"/>
-    <w:lsdException w:name="Subtle Emphasis" w:uiPriority="19" w:qFormat="1"/>
-    <w:lsdException w:name="Intense Emphasis" w:uiPriority="21" w:qFormat="1"/>
-    <w:lsdException w:name="Subtle Reference" w:uiPriority="31" w:qFormat="1"/>
-    <w:lsdException w:name="Intense Reference" w:uiPriority="32" w:qFormat="1"/>
-    <w:lsdException w:name="Book Title" w:uiPriority="33" w:qFormat="1"/>
-    <w:lsdException w:name="Bibliography" w:uiPriority="37" w:semiHidden="1" w:unhideWhenUsed="1"/>
-    <w:lsdException w:name="TOC Heading" w:uiPriority="39" w:semiHidden="1" w:unhideWhenUsed="1" w:qFormat="1"/>
-    <w:lsdException w:name="Plain Table 1" w:uiPriority="41"/>
-    <w:lsdException w:name="Plain Table 2" w:uiPriority="42"/>
-    <w:lsdException w:name="Plain Table 3" w:uiPriority="43"/>
-    <w:lsdException w:name="Plain Table 4" w:uiPriority="44"/>
-    <w:lsdException w:name="Plain Table 5" w:uiPriority="45"/>
-    <w:lsdException w:name="Grid Table Light" w:uiPriority="40"/>
-    <w:lsdException w:name="Grid Table 1 Light" w:uiPriority="46"/>
-    <w:lsdException w:name="Grid Table 2" w:uiPriority="47"/>
-    <w:lsdException w:name="Grid Table 3" w:uiPriority="48"/>
-    <w:lsdException w:name="Grid Table 4" w:uiPriority="49"/>
-    <w:lsdException w:name="Grid Table 5 Dark" w:uiPriority="50"/>
-    <w:lsdException w:name="Grid Table 6 Colorful" w:uiPriority="51"/>
-    <w:lsdException w:name="Grid Table 7 Colorful" w:uiPriority="52"/>
-    <w:lsdException w:name="Grid Table 1 Light Accent 1" w:uiPriority="46"/>
-    <w:lsdException w:name="Grid Table 2 Accent 1" w:uiPriority="47"/>
-    <w:lsdException w:name="Grid Table 3 Accent 1" w:uiPriority="48"/>
-    <w:lsdException w:name="Grid Table 4 Accent 1" w:uiPriority="49"/>
-    <w:lsdException w:name="Grid Table 5 Dark Accent 1" w:uiPriority="50"/>
-    <w:lsdException w:name="Grid Table 6 Colorful Accent 1" w:uiPriority="51"/>
-    <w:lsdException w:name="Grid Table 7 Colorful Accent 1" w:uiPriority="52"/>
-    <w:lsdException w:name="Grid Table 1 Light Accent 2" w:uiPriority="46"/>
-    <w:lsdException w:name="Grid Table 2 Accent 2" w:uiPriority="47"/>
-    <w:lsdException w:name="Grid Table 3 Accent 2" w:uiPriority="48"/>
-    <w:lsdException w:name="Grid Table 4 Accent 2" w:uiPriority="49"/>
-    <w:lsdException w:name="Grid Table 5 Dark Accent 2" w:uiPriority="50"/>
-    <w:lsdException w:name="Grid Table 6 Colorful Accent 2" w:uiPriority="51"/>
-    <w:lsdException w:name="Grid Table 7 Colorful Accent 2" w:uiPriority="52"/>
-    <w:lsdException w:name="Grid Table 1 Light Accent 3" w:uiPriority="46"/>
-    <w:lsdException w:name="Grid Table 2 Accent 3" w:uiPriority="47"/>
-    <w:lsdException w:name="Grid Table 3 Accent 3" w:uiPriority="48"/>
-    <w:lsdException w:name="Grid Table 4 Accent 3" w:uiPriority="49"/>
-    <w:lsdException w:name="Grid Table 5 Dark Accent 3" w:uiPriority="50"/>
-    <w:lsdException w:name="Grid Table 6 Colorful Accent 3" w:uiPriority="51"/>
-    <w:lsdException w:name="Grid Table 7 Colorful Accent 3" w:uiPriority="52"/>
-    <w:lsdException w:name="Grid Table 1 Light Accent 4" w:uiPriority="46"/>
-    <w:lsdException w:name="Grid Table 2 Accent 4" w:uiPriority="47"/>
-    <w:lsdException w:name="Grid Table 3 Accent 4" w:uiPriority="48"/>
-    <w:lsdException w:name="Grid Table 4 Accent 4" w:uiPriority="49"/>
-    <w:lsdException w:name="Grid Table 5 Dark Accent 4" w:uiPriority="50"/>
-    <w:lsdException w:name="Grid Table 6 Colorful Accent 4" w:uiPriority="51"/>
-    <w:lsdException w:name="Grid Table 7 Colorful Accent 4" w:uiPriority="52"/>
-    <w:lsdException w:name="Grid Table 1 Light Accent 5" w:uiPriority="46"/>
-    <w:lsdException w:name="Grid Table 2 Accent 5" w:uiPriority="47"/>
-    <w:lsdException w:name="Grid Table 3 Accent 5" w:uiPriority="48"/>
-    <w:lsdException w:name="Grid Table 4 Accent 5" w:uiPriority="49"/>
-    <w:lsdException w:name="Grid Table 5 Dark Accent 5" w:uiPriority="50"/>
-    <w:lsdException w:name="Grid Table 6 Colorful Accent 5" w:uiPriority="51"/>
-    <w:lsdException w:name="Grid Table 7 Colorful Accent 5" w:uiPriority="52"/>
-    <w:lsdException w:name="Grid Table 1 Light Accent 6" w:uiPriority="46"/>
-    <w:lsdException w:name="Grid Table 2 Accent 6" w:uiPriority="47"/>
-    <w:lsdException w:name="Grid Table 3 Accent 6" w:uiPriority="48"/>
-    <w:lsdException w:name="Grid Table 4 Accent 6" w:uiPriority="49"/>
-    <w:lsdException w:name="Grid Table 5 Dark Accent 6" w:uiPriority="50"/>
-    <w:lsdException w:name="Grid Table 6 Colorful Accent 6" w:uiPriority="51"/>
-    <w:lsdException w:name="Grid Table 7 Colorful Accent 6" w:uiPriority="52"/>
-    <w:lsdException w:name="List Table 1 Light" w:uiPriority="46"/>
-    <w:lsdException w:name="List Table 2" w:uiPriority="47"/>
-    <w:lsdException w:name="List Table 3" w:uiPriority="48"/>
-    <w:lsdException w:name="List Table 4" w:uiPriority="49"/>
-    <w:lsdException w:name="List Table 5 Dark" w:uiPriority="50"/>
-    <w:lsdException w:name="List Table 6 Colorful" w:uiPriority="51"/>
-    <w:lsdException w:name="List Table 7 Colorful" w:uiPriority="52"/>
-    <w:lsdException w:name="List Table 1 Light Accent 1" w:uiPriority="46"/>
-    <w:lsdException w:name="List Table 2 Accent 1" w:uiPriority="47"/>
-    <w:lsdException w:name="List Table 3 Accent 1" w:uiPriority="48"/>
-    <w:lsdException w:name="List Table 4 Accent 1" w:uiPriority="49"/>
-    <w:lsdException w:name="List Table 5 Dark Accent 1" w:uiPriority="50"/>
-    <w:lsdException w:name="List Table 6 Colorful Accent 1" w:uiPriority="51"/>
-    <w:lsdException w:name="List Table 7 Colorful Accent 1" w:uiPriority="52"/>
-    <w:lsdException w:name="List Table 1 Light Accent 2" w:uiPriority="46"/>
-    <w:lsdException w:name="List Table 2 Accent 2" w:uiPriority="47"/>
-    <w:lsdException w:name="List Table 3 Accent 2" w:uiPriority="48"/>
-    <w:lsdException w:name="List Table 4 Accent 2" w:uiPriority="49"/>
-    <w:lsdException w:name="List Table 5 Dark Accent 2" w:uiPriority="50"/>
-    <w:lsdException w:name="List Table 6 Colorful Accent 2" w:uiPriority="51"/>
-    <w:lsdException w:name="List Table 7 Colorful Accent 2" w:uiPriority="52"/>
-    <w:lsdException w:name="List Table 1 Light Accent 3" w:uiPriority="46"/>
-    <w:lsdException w:name="List Table 2 Accent 3" w:uiPriority="47"/>
-    <w:lsdException w:name="List Table 3 Accent 3" w:uiPriority="48"/>
-    <w:lsdException w:name="List Table 4 Accent 3" w:uiPriority="49"/>
-    <w:lsdException w:name="List Table 5 Dark Accent 3" w:uiPriority="50"/>
-    <w:lsdException w:name="List Table 6 Colorful Accent 3" w:uiPriority="51"/>
-    <w:lsdException w:name="List Table 7 Colorful Accent 3" w:uiPriority="52"/>
-    <w:lsdException w:name="List Table 1 Light Accent 4" w:uiPriority="46"/>
-    <w:lsdException w:name="List Table 2 Accent 4" w:uiPriority="47"/>
-    <w:lsdException w:name="List Table 3 Accent 4" w:uiPriority="48"/>
-    <w:lsdException w:name="List Table 4 Accent 4" w:uiPriority="49"/>
-    <w:lsdException w:name="List Table 5 Dark Accent 4" w:uiPriority="50"/>
-    <w:lsdException w:name="List Table 6 Colorful Accent 4" w:uiPriority="51"/>
-    <w:lsdException w:name="List Table 7 Colorful Accent 4" w:uiPriority="52"/>
-    <w:lsdException w:name="List Table 1 Light Accent 5" w:uiPriority="46"/>
-    <w:lsdException w:name="List Table 2 Accent 5" w:uiPriority="47"/>
-    <w:lsdException w:name="List Table 3 Accent 5" w:uiPriority="48"/>
-    <w:lsdException w:name="List Table 4 Accent 5" w:uiPriority="49"/>
-    <w:lsdException w:name="List Table 5 Dark Accent 5" w:uiPriority="50"/>
-    <w:lsdException w:name="List Table 6 Colorful Accent 5" w:uiPriority="51"/>
-    <w:lsdException w:name="List Table 7 Colorful Accent 5" w:uiPriority="52"/>
-    <w:lsdException w:name="List Table 1 Light Accent 6" w:uiPriority="46"/>
-    <w:lsdException w:name="List Table 2 Accent 6" w:uiPriority="47"/>
-    <w:lsdException w:name="List Table 3 Accent 6" w:uiPriority="48"/>
-    <w:lsdException w:name="List Table 4 Accent 6" w:uiPriority="49"/>
-    <w:lsdException w:name="List Table 5 Dark Accent 6" w:uiPriority="50"/>
-    <w:lsdException w:name="List Table 6 Colorful Accent 6" w:uiPriority="51"/>
-    <w:lsdException w:name="List Table 7 Colorful Accent 6" w:uiPriority="52"/>
-    <w:lsdException w:name="Mention" w:semiHidden="1" w:unhideWhenUsed="1"/>
-    <w:lsdException w:name="Smart Hyperlink" w:semiHidden="1" w:unhideWhenUsed="1"/>
-    <w:lsdException w:name="Hashtag" w:semiHidden="1" w:unhideWhenUsed="1"/>
-    <w:lsdException w:name="Unresolved Mention" w:semiHidden="1" w:unhideWhenUsed="1"/>
-    <w:lsdException w:name="Smart Link" w:semiHidden="1" w:unhideWhenUsed="1"/>
-  </w:latentStyles>
-  <w:style w:type="paragraph" w:styleId="Normal" w:default="1">
+  <w:style w:type="paragraph" w:styleId="Normal">
     <w:name w:val="Normal"/>
     <w:qFormat/>
     <w:pPr>
       <w:widowControl/>
+      <w:suppressAutoHyphens w:val="true"/>
+      <w:kinsoku w:val="true"/>
+      <w:overflowPunct w:val="true"/>
+      <w:autoSpaceDE w:val="true"/>
       <w:bidi w:val="0"/>
       <w:spacing w:lineRule="auto" w:line="259" w:before="0" w:after="160"/>
       <w:jc w:val="left"/>
     </w:pPr>
     <w:rPr>
-      <w:rFonts w:ascii="Calibri" w:hAnsi="Calibri" w:eastAsia="Calibri" w:cs="" w:asciiTheme="minorHAnsi" w:cstheme="minorBidi" w:eastAsiaTheme="minorHAnsi" w:hAnsiTheme="minorHAnsi"/>
+      <w:rFonts w:ascii="Calibri" w:hAnsi="Calibri" w:eastAsia="Calibri" w:cs="Tahoma"/>
       <w:color w:val="auto"/>
       <w:kern w:val="2"/>
       <w:sz w:val="22"/>
       <w:szCs w:val="22"/>
       <w:lang w:val="de-DE" w:eastAsia="en-US" w:bidi="ar-SA"/>
-      <w14:ligatures w14:val="standardContextual"/>
     </w:rPr>
   </w:style>
   <w:style w:type="paragraph" w:styleId="Heading1">
@@ -3819,17 +3422,19 @@
     <w:basedOn w:val="Normal"/>
     <w:next w:val="Normal"/>
     <w:link w:val="Berschrift1Zchn"/>
-    <w:uiPriority w:val="9"/>
     <w:qFormat/>
-    <w:rsid w:val="005d32a7"/>
     <w:pPr>
       <w:keepNext w:val="true"/>
       <w:keepLines/>
+      <w:numPr>
+        <w:ilvl w:val="0"/>
+        <w:numId w:val="0"/>
+      </w:numPr>
       <w:spacing w:before="240" w:after="0"/>
       <w:outlineLvl w:val="0"/>
     </w:pPr>
     <w:rPr>
-      <w:rFonts w:ascii="Calibri Light" w:hAnsi="Calibri Light" w:eastAsia="" w:cs="" w:asciiTheme="majorHAnsi" w:cstheme="majorBidi" w:eastAsiaTheme="majorEastAsia" w:hAnsiTheme="majorHAnsi"/>
+      <w:rFonts w:ascii="Calibri Light" w:hAnsi="Calibri Light" w:eastAsia="Calibri" w:cs="Tahoma"/>
       <w:sz w:val="40"/>
       <w:szCs w:val="32"/>
     </w:rPr>
@@ -3839,55 +3444,54 @@
     <w:basedOn w:val="Normal"/>
     <w:next w:val="Normal"/>
     <w:link w:val="Berschrift2Zchn"/>
-    <w:uiPriority w:val="9"/>
-    <w:unhideWhenUsed/>
     <w:qFormat/>
-    <w:rsid w:val="00ad0f12"/>
     <w:pPr>
       <w:keepNext w:val="true"/>
       <w:keepLines/>
+      <w:numPr>
+        <w:ilvl w:val="0"/>
+        <w:numId w:val="0"/>
+      </w:numPr>
       <w:spacing w:before="40" w:after="0"/>
       <w:outlineLvl w:val="1"/>
     </w:pPr>
     <w:rPr>
-      <w:rFonts w:ascii="Calibri Light" w:hAnsi="Calibri Light" w:eastAsia="" w:cs="" w:asciiTheme="majorHAnsi" w:cstheme="majorBidi" w:eastAsiaTheme="majorEastAsia" w:hAnsiTheme="majorHAnsi"/>
+      <w:rFonts w:ascii="Calibri Light" w:hAnsi="Calibri Light" w:eastAsia="Calibri" w:cs="Tahoma"/>
       <w:sz w:val="28"/>
       <w:szCs w:val="26"/>
       <w:u w:val="single"/>
     </w:rPr>
   </w:style>
-  <w:style w:type="character" w:styleId="DefaultParagraphFont" w:default="1">
+  <w:style w:type="character" w:styleId="DefaultParagraphFont">
     <w:name w:val="Default Paragraph Font"/>
-    <w:uiPriority w:val="1"/>
-    <w:semiHidden/>
-    <w:unhideWhenUsed/>
     <w:qFormat/>
     <w:rPr/>
   </w:style>
-  <w:style w:type="character" w:styleId="Berschrift1Zchn" w:customStyle="1">
+  <w:style w:type="character" w:styleId="Berschrift1Zchn">
     <w:name w:val="Überschrift 1 Zchn"/>
     <w:basedOn w:val="DefaultParagraphFont"/>
-    <w:uiPriority w:val="9"/>
     <w:qFormat/>
-    <w:rsid w:val="005d32a7"/>
     <w:rPr>
-      <w:rFonts w:ascii="Calibri Light" w:hAnsi="Calibri Light" w:eastAsia="" w:cs="" w:asciiTheme="majorHAnsi" w:cstheme="majorBidi" w:eastAsiaTheme="majorEastAsia" w:hAnsiTheme="majorHAnsi"/>
+      <w:rFonts w:ascii="Calibri Light" w:hAnsi="Calibri Light" w:eastAsia="Calibri" w:cs="Tahoma"/>
       <w:sz w:val="40"/>
       <w:szCs w:val="32"/>
     </w:rPr>
   </w:style>
-  <w:style w:type="character" w:styleId="Berschrift2Zchn" w:customStyle="1">
+  <w:style w:type="character" w:styleId="Berschrift2Zchn">
     <w:name w:val="Überschrift 2 Zchn"/>
     <w:basedOn w:val="DefaultParagraphFont"/>
-    <w:uiPriority w:val="9"/>
     <w:qFormat/>
-    <w:rsid w:val="00ad0f12"/>
     <w:rPr>
-      <w:rFonts w:ascii="Calibri Light" w:hAnsi="Calibri Light" w:eastAsia="" w:cs="" w:asciiTheme="majorHAnsi" w:cstheme="majorBidi" w:eastAsiaTheme="majorEastAsia" w:hAnsiTheme="majorHAnsi"/>
+      <w:rFonts w:ascii="Calibri Light" w:hAnsi="Calibri Light" w:eastAsia="Calibri" w:cs="Tahoma"/>
       <w:sz w:val="28"/>
       <w:szCs w:val="26"/>
       <w:u w:val="single"/>
     </w:rPr>
+  </w:style>
+  <w:style w:type="character" w:styleId="Absatz-Standardschriftart">
+    <w:name w:val="Absatz-Standardschriftart"/>
+    <w:qFormat/>
+    <w:rPr/>
   </w:style>
   <w:style w:type="paragraph" w:styleId="Berschrift">
     <w:name w:val="Überschrift"/>
@@ -3950,9 +3554,7 @@
   <w:style w:type="paragraph" w:styleId="ListParagraph">
     <w:name w:val="List Paragraph"/>
     <w:basedOn w:val="Normal"/>
-    <w:uiPriority w:val="34"/>
     <w:qFormat/>
-    <w:rsid w:val="00b129ae"/>
     <w:pPr>
       <w:spacing w:before="0" w:after="160"/>
       <w:ind w:left="720"/>
@@ -3960,26 +3562,9 @@
     </w:pPr>
     <w:rPr/>
   </w:style>
-  <w:style w:type="numbering" w:styleId="NoList" w:default="1">
+  <w:style w:type="numbering" w:styleId="NoList">
     <w:name w:val="No List"/>
-    <w:uiPriority w:val="99"/>
-    <w:semiHidden/>
-    <w:unhideWhenUsed/>
     <w:qFormat/>
-  </w:style>
-  <w:style w:type="table" w:default="1" w:styleId="NormaleTabelle">
-    <w:name w:val="Normal Table"/>
-    <w:uiPriority w:val="99"/>
-    <w:semiHidden/>
-    <w:unhideWhenUsed/>
-    <w:tblPr>
-      <w:tblCellMar>
-        <w:top w:w="0" w:type="dxa"/>
-        <w:left w:w="108" w:type="dxa"/>
-        <w:bottom w:w="0" w:type="dxa"/>
-        <w:right w:w="108" w:type="dxa"/>
-      </w:tblCellMar>
-    </w:tblPr>
   </w:style>
 </w:styles>
 </file>
@@ -4027,14 +3612,14 @@
     </a:clrScheme>
     <a:fontScheme name="Office">
       <a:majorFont>
-        <a:latin typeface="Calibri Light" panose="020F0302020204030204" pitchFamily="0" charset="1"/>
-        <a:ea typeface=""/>
-        <a:cs typeface=""/>
+        <a:latin typeface="Arial" pitchFamily="0" charset="1"/>
+        <a:ea typeface="DejaVu Sans" pitchFamily="0" charset="1"/>
+        <a:cs typeface="DejaVu Sans" pitchFamily="0" charset="1"/>
       </a:majorFont>
       <a:minorFont>
-        <a:latin typeface="Calibri" panose="020F0502020204030204" pitchFamily="0" charset="1"/>
-        <a:ea typeface=""/>
-        <a:cs typeface=""/>
+        <a:latin typeface="Arial" pitchFamily="0" charset="1"/>
+        <a:ea typeface="DejaVu Sans" pitchFamily="0" charset="1"/>
+        <a:cs typeface="DejaVu Sans" pitchFamily="0" charset="1"/>
       </a:minorFont>
     </a:fontScheme>
     <a:fmtScheme>
@@ -4042,67 +3627,25 @@
         <a:solidFill>
           <a:schemeClr val="phClr"/>
         </a:solidFill>
-        <a:gradFill>
-          <a:gsLst>
-            <a:gs pos="0">
-              <a:schemeClr val="phClr">
-                <a:lumMod val="110000"/>
-                <a:tint val="67000"/>
-              </a:schemeClr>
-            </a:gs>
-            <a:gs pos="50000">
-              <a:schemeClr val="phClr">
-                <a:lumMod val="105000"/>
-                <a:tint val="73000"/>
-              </a:schemeClr>
-            </a:gs>
-            <a:gs pos="100000">
-              <a:schemeClr val="phClr">
-                <a:lumMod val="105000"/>
-                <a:tint val="81000"/>
-              </a:schemeClr>
-            </a:gs>
-          </a:gsLst>
-          <a:lin ang="5400000" scaled="0"/>
-          <a:tileRect l="0" t="0" r="0" b="0"/>
-        </a:gradFill>
-        <a:gradFill>
-          <a:gsLst>
-            <a:gs pos="0">
-              <a:schemeClr val="phClr">
-                <a:lumMod val="102000"/>
-                <a:tint val="94000"/>
-              </a:schemeClr>
-            </a:gs>
-            <a:gs pos="50000">
-              <a:schemeClr val="phClr">
-                <a:lumMod val="100000"/>
-                <a:shade val="100000"/>
-              </a:schemeClr>
-            </a:gs>
-            <a:gs pos="100000">
-              <a:schemeClr val="phClr">
-                <a:lumMod val="99000"/>
-                <a:shade val="78000"/>
-              </a:schemeClr>
-            </a:gs>
-          </a:gsLst>
-          <a:lin ang="5400000" scaled="0"/>
-          <a:tileRect l="0" t="0" r="0" b="0"/>
-        </a:gradFill>
+        <a:solidFill>
+          <a:schemeClr val="phClr"/>
+        </a:solidFill>
+        <a:solidFill>
+          <a:schemeClr val="phClr"/>
+        </a:solidFill>
       </a:fillStyleLst>
       <a:lnStyleLst>
         <a:ln w="6350" cap="flat" cmpd="sng" algn="ctr">
           <a:prstDash val="solid"/>
-          <a:miter lim="800000"/>
+          <a:miter/>
         </a:ln>
-        <a:ln w="12700" cap="flat" cmpd="sng" algn="ctr">
+        <a:ln w="6350" cap="flat" cmpd="sng" algn="ctr">
           <a:prstDash val="solid"/>
-          <a:miter lim="800000"/>
+          <a:miter/>
         </a:ln>
-        <a:ln w="19050" cap="flat" cmpd="sng" algn="ctr">
+        <a:ln w="6350" cap="flat" cmpd="sng" algn="ctr">
           <a:prstDash val="solid"/>
-          <a:miter lim="800000"/>
+          <a:miter/>
         </a:ln>
       </a:lnStyleLst>
       <a:effectStyleLst>
@@ -4121,35 +3664,11 @@
           <a:schemeClr val="phClr"/>
         </a:solidFill>
         <a:solidFill>
-          <a:schemeClr val="phClr">
-            <a:tint val="95000"/>
-          </a:schemeClr>
+          <a:schemeClr val="phClr"/>
         </a:solidFill>
-        <a:gradFill>
-          <a:gsLst>
-            <a:gs pos="0">
-              <a:schemeClr val="phClr">
-                <a:tint val="93000"/>
-                <a:shade val="98000"/>
-                <a:lumMod val="102000"/>
-              </a:schemeClr>
-            </a:gs>
-            <a:gs pos="50000">
-              <a:schemeClr val="phClr">
-                <a:tint val="98000"/>
-                <a:shade val="90000"/>
-                <a:lumMod val="103000"/>
-              </a:schemeClr>
-            </a:gs>
-            <a:gs pos="100000">
-              <a:schemeClr val="phClr">
-                <a:shade val="63000"/>
-              </a:schemeClr>
-            </a:gs>
-          </a:gsLst>
-          <a:lin ang="5400000" scaled="0"/>
-          <a:tileRect l="0" t="0" r="0" b="0"/>
-        </a:gradFill>
+        <a:solidFill>
+          <a:schemeClr val="phClr"/>
+        </a:solidFill>
       </a:bgFillStyleLst>
     </a:fmtScheme>
   </a:themeElements>

</xml_diff>

<commit_message>
anleitung zelt fuer 100 Personen
</commit_message>
<xml_diff>
--- a/Protokolle/Protokoll der Jahreshauptversammlung des Brauvereins Schwabach e.V am 23.03.2024.docx
+++ b/Protokolle/Protokoll der Jahreshauptversammlung des Brauvereins Schwabach e.V am 23.03.2024.docx
@@ -2487,10 +2487,180 @@
         <w:rPr/>
       </w:r>
     </w:p>
+    <w:p>
+      <w:pPr>
+        <w:pStyle w:val="Normal"/>
+        <w:widowControl/>
+        <w:bidi w:val="0"/>
+        <w:spacing w:lineRule="auto" w:line="259" w:before="0" w:after="160"/>
+        <w:jc w:val="left"/>
+        <w:rPr>
+          <w:b/>
+          <w:bCs/>
+        </w:rPr>
+      </w:pPr>
+      <w:r>
+        <w:rPr>
+          <w:b/>
+          <w:bCs/>
+        </w:rPr>
+        <w:br/>
+      </w:r>
+      <w:r>
+        <w:br w:type="page"/>
+      </w:r>
+    </w:p>
+    <w:p>
+      <w:pPr>
+        <w:pStyle w:val="Normal"/>
+        <w:widowControl/>
+        <w:bidi w:val="0"/>
+        <w:spacing w:lineRule="auto" w:line="259" w:before="0" w:after="160"/>
+        <w:jc w:val="left"/>
+        <w:rPr>
+          <w:b/>
+          <w:bCs/>
+        </w:rPr>
+      </w:pPr>
+      <w:r>
+        <w:rPr>
+          <w:b/>
+          <w:bCs/>
+        </w:rPr>
+        <w:t>Unterschriften:</w:t>
+      </w:r>
+    </w:p>
+    <w:p>
+      <w:pPr>
+        <w:pStyle w:val="Normal"/>
+        <w:widowControl/>
+        <w:bidi w:val="0"/>
+        <w:spacing w:lineRule="auto" w:line="259" w:before="0" w:after="160"/>
+        <w:jc w:val="left"/>
+        <w:rPr/>
+      </w:pPr>
+      <w:r>
+        <w:rPr/>
+      </w:r>
+    </w:p>
+    <w:p>
+      <w:pPr>
+        <w:pStyle w:val="Normal"/>
+        <w:widowControl/>
+        <w:bidi w:val="0"/>
+        <w:spacing w:lineRule="auto" w:line="259" w:before="0" w:after="160"/>
+        <w:jc w:val="left"/>
+        <w:rPr/>
+      </w:pPr>
+      <w:r>
+        <w:rPr/>
+        <w:t>Protokollfühererin:  Katja Ammon</w:t>
+        <w:tab/>
+        <w:tab/>
+        <w:tab/>
+        <w:tab/>
+        <w:t>Veranstaltungsleiter: André Betz</w:t>
+      </w:r>
+    </w:p>
+    <w:p>
+      <w:pPr>
+        <w:pStyle w:val="Normal"/>
+        <w:widowControl/>
+        <w:bidi w:val="0"/>
+        <w:spacing w:lineRule="auto" w:line="259" w:before="0" w:after="160"/>
+        <w:jc w:val="left"/>
+        <w:rPr/>
+      </w:pPr>
+      <w:r>
+        <w:rPr/>
+      </w:r>
+    </w:p>
+    <w:p>
+      <w:pPr>
+        <w:pStyle w:val="Normal"/>
+        <w:widowControl/>
+        <w:bidi w:val="0"/>
+        <w:spacing w:lineRule="auto" w:line="259" w:before="0" w:after="160"/>
+        <w:jc w:val="left"/>
+        <w:rPr/>
+      </w:pPr>
+      <w:r>
+        <w:rPr/>
+        <w:t>Ort: ____________Datum:______</w:t>
+        <w:tab/>
+        <w:tab/>
+        <w:tab/>
+        <w:tab/>
+        <w:t>Ort: ____________Datum:______</w:t>
+      </w:r>
+    </w:p>
+    <w:p>
+      <w:pPr>
+        <w:pStyle w:val="Normal"/>
+        <w:widowControl/>
+        <w:bidi w:val="0"/>
+        <w:spacing w:lineRule="auto" w:line="259" w:before="0" w:after="160"/>
+        <w:jc w:val="left"/>
+        <w:rPr/>
+      </w:pPr>
+      <w:r>
+        <w:rPr/>
+      </w:r>
+    </w:p>
+    <w:p>
+      <w:pPr>
+        <w:pStyle w:val="Normal"/>
+        <w:widowControl/>
+        <w:bidi w:val="0"/>
+        <w:spacing w:lineRule="auto" w:line="259" w:before="0" w:after="160"/>
+        <w:jc w:val="left"/>
+        <w:rPr/>
+      </w:pPr>
+      <w:r>
+        <w:rPr/>
+        <w:t>Wahl</w:t>
+      </w:r>
+      <w:r>
+        <w:rPr/>
+        <w:t>l</w:t>
+      </w:r>
+      <w:r>
+        <w:rPr/>
+        <w:t>eiter: Oli Holzapfel</w:t>
+      </w:r>
+    </w:p>
+    <w:p>
+      <w:pPr>
+        <w:pStyle w:val="Normal"/>
+        <w:widowControl/>
+        <w:bidi w:val="0"/>
+        <w:spacing w:lineRule="auto" w:line="259" w:before="0" w:after="160"/>
+        <w:jc w:val="left"/>
+        <w:rPr/>
+      </w:pPr>
+      <w:r>
+        <w:rPr/>
+      </w:r>
+    </w:p>
+    <w:p>
+      <w:pPr>
+        <w:pStyle w:val="Normal"/>
+        <w:widowControl/>
+        <w:bidi w:val="0"/>
+        <w:spacing w:lineRule="auto" w:line="259" w:before="0" w:after="160"/>
+        <w:jc w:val="left"/>
+        <w:rPr/>
+      </w:pPr>
+      <w:r>
+        <w:rPr/>
+        <w:t>Ort: ____________Datum:_______</w:t>
+      </w:r>
+    </w:p>
     <w:sectPr>
+      <w:footerReference w:type="default" r:id="rId2"/>
       <w:type w:val="nextPage"/>
       <w:pgSz w:w="11906" w:h="16838"/>
-      <w:pgMar w:left="1417" w:right="1417" w:gutter="0" w:header="0" w:top="1417" w:footer="0" w:bottom="1134"/>
+      <w:pgMar w:left="1417" w:right="1417" w:gutter="0" w:header="0" w:top="1417" w:footer="1134" w:bottom="1866"/>
       <w:pgNumType w:fmt="decimal"/>
       <w:formProt w:val="false"/>
       <w:textDirection w:val="lrTb"/>
@@ -2498,6 +2668,41 @@
     </w:sectPr>
   </w:body>
 </w:document>
+</file>
+
+<file path=word/footer1.xml><?xml version="1.0" encoding="utf-8"?>
+<w:ftr xmlns:o="urn:schemas-microsoft-com:office:office" xmlns:r="http://schemas.openxmlformats.org/officeDocument/2006/relationships" xmlns:v="urn:schemas-microsoft-com:vml" xmlns:w="http://schemas.openxmlformats.org/wordprocessingml/2006/main" xmlns:w10="urn:schemas-microsoft-com:office:word" xmlns:wp="http://schemas.openxmlformats.org/drawingml/2006/wordprocessingDrawing" xmlns:wps="http://schemas.microsoft.com/office/word/2010/wordprocessingShape" xmlns:wpg="http://schemas.microsoft.com/office/word/2010/wordprocessingGroup" xmlns:mc="http://schemas.openxmlformats.org/markup-compatibility/2006" xmlns:wp14="http://schemas.microsoft.com/office/word/2010/wordprocessingDrawing" xmlns:w14="http://schemas.microsoft.com/office/word/2010/wordml" xmlns:w15="http://schemas.microsoft.com/office/word/2012/wordml" mc:Ignorable="w14 wp14 w15">
+  <w:p>
+    <w:pPr>
+      <w:pStyle w:val="Footer"/>
+      <w:spacing w:before="0" w:after="160"/>
+      <w:jc w:val="center"/>
+      <w:rPr/>
+    </w:pPr>
+    <w:bookmarkStart w:id="0" w:name="PageNumWizard_FOOTER_Standard3"/>
+    <w:r>
+      <w:rPr/>
+      <w:fldChar w:fldCharType="begin"/>
+    </w:r>
+    <w:r>
+      <w:rPr/>
+      <w:instrText xml:space="preserve"> PAGE </w:instrText>
+    </w:r>
+    <w:r>
+      <w:rPr/>
+      <w:fldChar w:fldCharType="separate"/>
+    </w:r>
+    <w:r>
+      <w:rPr/>
+      <w:t>11</w:t>
+    </w:r>
+    <w:r>
+      <w:rPr/>
+      <w:fldChar w:fldCharType="end"/>
+    </w:r>
+    <w:bookmarkEnd w:id="0"/>
+  </w:p>
+</w:ftr>
 </file>
 
 <file path=word/numbering.xml><?xml version="1.0" encoding="utf-8"?>
@@ -3562,6 +3767,28 @@
     </w:pPr>
     <w:rPr/>
   </w:style>
+  <w:style w:type="paragraph" w:styleId="Kopf-undFuzeile">
+    <w:name w:val="Kopf- und Fußzeile"/>
+    <w:basedOn w:val="Normal"/>
+    <w:qFormat/>
+    <w:pPr>
+      <w:suppressLineNumbers/>
+      <w:tabs>
+        <w:tab w:val="clear" w:pos="708"/>
+        <w:tab w:val="center" w:pos="4536" w:leader="none"/>
+        <w:tab w:val="right" w:pos="9072" w:leader="none"/>
+      </w:tabs>
+    </w:pPr>
+    <w:rPr/>
+  </w:style>
+  <w:style w:type="paragraph" w:styleId="Footer">
+    <w:name w:val="Footer"/>
+    <w:basedOn w:val="Kopf-undFuzeile"/>
+    <w:pPr>
+      <w:suppressLineNumbers/>
+    </w:pPr>
+    <w:rPr/>
+  </w:style>
   <w:style w:type="numbering" w:styleId="NoList">
     <w:name w:val="No List"/>
     <w:qFormat/>

</xml_diff>